<commit_message>
feat: update payment commitment letter template with university header
</commit_message>
<xml_diff>
--- a/public/templates/Compromiso-fraccionamiento.docx
+++ b/public/templates/Compromiso-fraccionamiento.docx
@@ -1,7 +1,110 @@
 
 <file path=word/document.xml><?xml version="1.0" encoding="utf-8"?>
-<w:document xmlns:wpc="http://schemas.microsoft.com/office/word/2010/wordprocessingCanvas" xmlns:cx="http://schemas.microsoft.com/office/drawing/2014/chartex" xmlns:cx1="http://schemas.microsoft.com/office/drawing/2015/9/8/chartex" xmlns:cx2="http://schemas.microsoft.com/office/drawing/2015/10/21/chartex" xmlns:cx3="http://schemas.microsoft.com/office/drawing/2016/5/9/chartex" xmlns:cx4="http://schemas.microsoft.com/office/drawing/2016/5/10/chartex" xmlns:cx5="http://schemas.microsoft.com/office/drawing/2016/5/11/chartex" xmlns:cx6="http://schemas.microsoft.com/office/drawing/2016/5/12/chartex" xmlns:cx7="http://schemas.microsoft.com/office/drawing/2016/5/13/chartex" xmlns:cx8="http://schemas.microsoft.com/office/drawing/2016/5/14/chartex" xmlns:mc="http://schemas.openxmlformats.org/markup-compatibility/2006" xmlns:aink="http://schemas.microsoft.com/office/drawing/2016/ink" xmlns:am3d="http://schemas.microsoft.com/office/drawing/2017/model3d" xmlns:o="urn:schemas-microsoft-com:office:office" xmlns:r="http://schemas.openxmlformats.org/officeDocument/2006/relationships" xmlns:m="http://schemas.openxmlformats.org/officeDocument/2006/math" xmlns:v="urn:schemas-microsoft-com:vml" xmlns:wp14="http://schemas.microsoft.com/office/word/2010/wordprocessingDrawing" xmlns:wp="http://schemas.openxmlformats.org/drawingml/2006/wordprocessingDrawing" xmlns:w10="urn:schemas-microsoft-com:office:word" xmlns:w="http://schemas.openxmlformats.org/wordprocessingml/2006/main" xmlns:w14="http://schemas.microsoft.com/office/word/2010/wordml" xmlns:w15="http://schemas.microsoft.com/office/word/2012/wordml" xmlns:w16cex="http://schemas.microsoft.com/office/word/2018/wordml/cex" xmlns:w16cid="http://schemas.microsoft.com/office/word/2016/wordml/cid" xmlns:w16="http://schemas.microsoft.com/office/word/2018/wordml" xmlns:w16se="http://schemas.microsoft.com/office/word/2015/wordml/symex" xmlns:wpg="http://schemas.microsoft.com/office/word/2010/wordprocessingGroup" xmlns:wpi="http://schemas.microsoft.com/office/word/2010/wordprocessingInk" xmlns:wne="http://schemas.microsoft.com/office/word/2006/wordml" xmlns:wps="http://schemas.microsoft.com/office/word/2010/wordprocessingShape" mc:Ignorable="w14 w15 w16se w16cid w16 w16cex wp14">
+<w:document xmlns:wpc="http://schemas.microsoft.com/office/word/2010/wordprocessingCanvas" xmlns:cx="http://schemas.microsoft.com/office/drawing/2014/chartex" xmlns:cx1="http://schemas.microsoft.com/office/drawing/2015/9/8/chartex" xmlns:cx2="http://schemas.microsoft.com/office/drawing/2015/10/21/chartex" xmlns:cx3="http://schemas.microsoft.com/office/drawing/2016/5/9/chartex" xmlns:cx4="http://schemas.microsoft.com/office/drawing/2016/5/10/chartex" xmlns:cx5="http://schemas.microsoft.com/office/drawing/2016/5/11/chartex" xmlns:cx6="http://schemas.microsoft.com/office/drawing/2016/5/12/chartex" xmlns:cx7="http://schemas.microsoft.com/office/drawing/2016/5/13/chartex" xmlns:cx8="http://schemas.microsoft.com/office/drawing/2016/5/14/chartex" xmlns:mc="http://schemas.openxmlformats.org/markup-compatibility/2006" xmlns:aink="http://schemas.microsoft.com/office/drawing/2016/ink" xmlns:am3d="http://schemas.microsoft.com/office/drawing/2017/model3d" xmlns:o="urn:schemas-microsoft-com:office:office" xmlns:oel="http://schemas.microsoft.com/office/2019/extlst" xmlns:r="http://schemas.openxmlformats.org/officeDocument/2006/relationships" xmlns:m="http://schemas.openxmlformats.org/officeDocument/2006/math" xmlns:v="urn:schemas-microsoft-com:vml" xmlns:wp14="http://schemas.microsoft.com/office/word/2010/wordprocessingDrawing" xmlns:wp="http://schemas.openxmlformats.org/drawingml/2006/wordprocessingDrawing" xmlns:w10="urn:schemas-microsoft-com:office:word" xmlns:w="http://schemas.openxmlformats.org/wordprocessingml/2006/main" xmlns:w14="http://schemas.microsoft.com/office/word/2010/wordml" xmlns:w15="http://schemas.microsoft.com/office/word/2012/wordml" xmlns:w16cex="http://schemas.microsoft.com/office/word/2018/wordml/cex" xmlns:w16cid="http://schemas.microsoft.com/office/word/2016/wordml/cid" xmlns:w16="http://schemas.microsoft.com/office/word/2018/wordml" xmlns:w16du="http://schemas.microsoft.com/office/word/2023/wordml/word16du" xmlns:w16sdtdh="http://schemas.microsoft.com/office/word/2020/wordml/sdtdatahash" xmlns:w16sdtfl="http://schemas.microsoft.com/office/word/2024/wordml/sdtformatlock" xmlns:w16se="http://schemas.microsoft.com/office/word/2015/wordml/symex" xmlns:wpg="http://schemas.microsoft.com/office/word/2010/wordprocessingGroup" xmlns:wpi="http://schemas.microsoft.com/office/word/2010/wordprocessingInk" xmlns:wne="http://schemas.microsoft.com/office/word/2006/wordml" xmlns:wps="http://schemas.microsoft.com/office/word/2010/wordprocessingShape" mc:Ignorable="w14 w15 w16se w16cid w16 w16cex w16sdtdh w16sdtfl w16du wp14">
   <w:body>
+    <w:p>
+      <w:pPr>
+        <w:jc w:val="right"/>
+        <w:rPr>
+          <w:b/>
+          <w:bCs/>
+        </w:rPr>
+      </w:pPr>
+      <w:r>
+        <w:rPr>
+          <w:b/>
+          <w:bCs/>
+          <w:noProof/>
+        </w:rPr>
+        <w:drawing>
+          <wp:anchor distT="0" distB="0" distL="114300" distR="114300" simplePos="0" relativeHeight="251659264" behindDoc="1" locked="0" layoutInCell="1" allowOverlap="1" wp14:anchorId="716E7C1D" wp14:editId="369C54DB">
+            <wp:simplePos x="0" y="0"/>
+            <wp:positionH relativeFrom="margin">
+              <wp:align>left</wp:align>
+            </wp:positionH>
+            <wp:positionV relativeFrom="paragraph">
+              <wp:posOffset>165</wp:posOffset>
+            </wp:positionV>
+            <wp:extent cx="676718" cy="850790"/>
+            <wp:effectExtent l="0" t="0" r="9525" b="6985"/>
+            <wp:wrapNone/>
+            <wp:docPr id="1365807527" name="Imagen 1" descr="Sistemas UNI - Sistemas UNI"/>
+            <wp:cNvGraphicFramePr>
+              <a:graphicFrameLocks xmlns:a="http://schemas.openxmlformats.org/drawingml/2006/main" noChangeAspect="1"/>
+            </wp:cNvGraphicFramePr>
+            <a:graphic xmlns:a="http://schemas.openxmlformats.org/drawingml/2006/main">
+              <a:graphicData uri="http://schemas.openxmlformats.org/drawingml/2006/picture">
+                <pic:pic xmlns:pic="http://schemas.openxmlformats.org/drawingml/2006/picture">
+                  <pic:nvPicPr>
+                    <pic:cNvPr id="0" name="Picture 1" descr="Sistemas UNI - Sistemas UNI"/>
+                    <pic:cNvPicPr>
+                      <a:picLocks noChangeAspect="1" noChangeArrowheads="1"/>
+                    </pic:cNvPicPr>
+                  </pic:nvPicPr>
+                  <pic:blipFill>
+                    <a:blip r:embed="rId4" cstate="print">
+                      <a:extLst>
+                        <a:ext uri="{28A0092B-C50C-407E-A947-70E740481C1C}">
+                          <a14:useLocalDpi xmlns:a14="http://schemas.microsoft.com/office/drawing/2010/main" val="0"/>
+                        </a:ext>
+                      </a:extLst>
+                    </a:blip>
+                    <a:srcRect/>
+                    <a:stretch>
+                      <a:fillRect/>
+                    </a:stretch>
+                  </pic:blipFill>
+                  <pic:spPr bwMode="auto">
+                    <a:xfrm>
+                      <a:off x="0" y="0"/>
+                      <a:ext cx="680373" cy="855386"/>
+                    </a:xfrm>
+                    <a:prstGeom prst="rect">
+                      <a:avLst/>
+                    </a:prstGeom>
+                    <a:noFill/>
+                    <a:ln>
+                      <a:noFill/>
+                    </a:ln>
+                  </pic:spPr>
+                </pic:pic>
+              </a:graphicData>
+            </a:graphic>
+            <wp14:sizeRelH relativeFrom="margin">
+              <wp14:pctWidth>0</wp14:pctWidth>
+            </wp14:sizeRelH>
+            <wp14:sizeRelV relativeFrom="margin">
+              <wp14:pctHeight>0</wp14:pctHeight>
+            </wp14:sizeRelV>
+          </wp:anchor>
+        </w:drawing>
+      </w:r>
+      <w:r>
+        <w:rPr>
+          <w:b/>
+          <w:bCs/>
+        </w:rPr>
+        <w:t>UNIVERSIDAD NACIONAL DE INGENIERÍA</w:t>
+      </w:r>
+    </w:p>
+    <w:p>
+      <w:pPr>
+        <w:spacing w:after="0"/>
+        <w:jc w:val="right"/>
+      </w:pPr>
+      <w:r>
+        <w:t>Facultad de Ingeniería Económica, Estadística y Ciencias Sociales</w:t>
+      </w:r>
+    </w:p>
+    <w:p>
+      <w:pPr>
+        <w:spacing w:after="0"/>
+        <w:jc w:val="right"/>
+      </w:pPr>
+      <w:r>
+        <w:t>FIEECS</w:t>
+      </w:r>
+    </w:p>
     <w:p>
       <w:pPr>
         <w:jc w:val="center"/>
@@ -12,13 +115,24 @@
           <w:szCs w:val="28"/>
         </w:rPr>
       </w:pPr>
-      <w:r>
+    </w:p>
+    <w:p>
+      <w:pPr>
+        <w:jc w:val="center"/>
         <w:rPr>
           <w:b/>
           <w:bCs/>
           <w:sz w:val="28"/>
           <w:szCs w:val="28"/>
         </w:rPr>
+      </w:pPr>
+      <w:r>
+        <w:rPr>
+          <w:b/>
+          <w:bCs/>
+          <w:sz w:val="28"/>
+          <w:szCs w:val="28"/>
+        </w:rPr>
         <w:t>Carta de Compromiso de Pago en Cuotas</w:t>
       </w:r>
     </w:p>
@@ -45,12 +159,8 @@
       </w:r>
       <w:r>
         <w:br/>
-      </w:r>
-      <w:proofErr w:type="gramStart"/>
-      <w:r>
         <w:t>Presente.-</w:t>
       </w:r>
-      <w:proofErr w:type="gramEnd"/>
     </w:p>
     <w:p/>
     <w:p/>
@@ -118,10 +228,7 @@
         <w:jc w:val="both"/>
       </w:pPr>
       <w:r>
-        <w:t>Declaro que cumpliré con los pagos establecidos en las fechas indicadas. En caso de incumplimiento de uno o más pagos, acepto que la institución pueda tomar las medidas administrativas que considere pertinentes, incluyendo la suspensión de mis derechos académicos y/o servicios administrativos, hasta regularizar mi situación.</w:t>
-      </w:r>
-      <w:r>
-        <w:t>}</w:t>
+        <w:t>Declaro que cumpliré con los pagos establecidos en las fechas indicadas. En caso de incumplimiento de uno o más pagos, acepto que la institución pueda tomar las medidas administrativas que considere pertinentes, incluyendo la suspensión de mis derechos académicos y/o servicios administrativos, hasta regularizar mi situación.}</w:t>
       </w:r>
     </w:p>
     <w:p>
@@ -262,7 +369,7 @@
 </file>
 
 <file path=word/styles.xml><?xml version="1.0" encoding="utf-8"?>
-<w:styles xmlns:mc="http://schemas.openxmlformats.org/markup-compatibility/2006" xmlns:r="http://schemas.openxmlformats.org/officeDocument/2006/relationships" xmlns:w="http://schemas.openxmlformats.org/wordprocessingml/2006/main" xmlns:w14="http://schemas.microsoft.com/office/word/2010/wordml" xmlns:w15="http://schemas.microsoft.com/office/word/2012/wordml" xmlns:w16cex="http://schemas.microsoft.com/office/word/2018/wordml/cex" xmlns:w16cid="http://schemas.microsoft.com/office/word/2016/wordml/cid" xmlns:w16="http://schemas.microsoft.com/office/word/2018/wordml" xmlns:w16se="http://schemas.microsoft.com/office/word/2015/wordml/symex" mc:Ignorable="w14 w15 w16se w16cid w16 w16cex">
+<w:styles xmlns:mc="http://schemas.openxmlformats.org/markup-compatibility/2006" xmlns:r="http://schemas.openxmlformats.org/officeDocument/2006/relationships" xmlns:w="http://schemas.openxmlformats.org/wordprocessingml/2006/main" xmlns:w14="http://schemas.microsoft.com/office/word/2010/wordml" xmlns:w15="http://schemas.microsoft.com/office/word/2012/wordml" xmlns:w16cex="http://schemas.microsoft.com/office/word/2018/wordml/cex" xmlns:w16cid="http://schemas.microsoft.com/office/word/2016/wordml/cid" xmlns:w16="http://schemas.microsoft.com/office/word/2018/wordml" xmlns:w16du="http://schemas.microsoft.com/office/word/2023/wordml/word16du" xmlns:w16sdtdh="http://schemas.microsoft.com/office/word/2020/wordml/sdtdatahash" xmlns:w16sdtfl="http://schemas.microsoft.com/office/word/2024/wordml/sdtformatlock" xmlns:w16se="http://schemas.microsoft.com/office/word/2015/wordml/symex" mc:Ignorable="w14 w15 w16se w16cid w16 w16cex w16sdtdh w16sdtfl w16du">
   <w:docDefaults>
     <w:rPrDefault>
       <w:rPr>

</xml_diff>